<commit_message>
He hecho mis deberes del equipo magenta. Salu2 y bona nit
</commit_message>
<xml_diff>
--- a/Deliverable 1/Magenta team work/Possible stakeholders.docx
+++ b/Deliverable 1/Magenta team work/Possible stakeholders.docx
@@ -30,7 +30,7 @@
     </w:p>
     <w:p>
       <w:pPr>
-        <w:pStyle w:val="ListParagraph"/>
+        <w:pStyle w:val="Prrafodelista"/>
         <w:numPr>
           <w:ilvl w:val="0"/>
           <w:numId w:val="1"/>
@@ -72,7 +72,7 @@
     </w:p>
     <w:p>
       <w:pPr>
-        <w:pStyle w:val="ListParagraph"/>
+        <w:pStyle w:val="Prrafodelista"/>
         <w:numPr>
           <w:ilvl w:val="0"/>
           <w:numId w:val="1"/>
@@ -114,7 +114,7 @@
     </w:p>
     <w:p>
       <w:pPr>
-        <w:pStyle w:val="ListParagraph"/>
+        <w:pStyle w:val="Prrafodelista"/>
         <w:numPr>
           <w:ilvl w:val="0"/>
           <w:numId w:val="1"/>
@@ -164,7 +164,7 @@
     </w:p>
     <w:p>
       <w:pPr>
-        <w:pStyle w:val="ListParagraph"/>
+        <w:pStyle w:val="Prrafodelista"/>
         <w:numPr>
           <w:ilvl w:val="0"/>
           <w:numId w:val="1"/>
@@ -200,7 +200,7 @@
     </w:p>
     <w:p>
       <w:pPr>
-        <w:pStyle w:val="ListParagraph"/>
+        <w:pStyle w:val="Prrafodelista"/>
         <w:numPr>
           <w:ilvl w:val="0"/>
           <w:numId w:val="1"/>
@@ -236,7 +236,7 @@
     </w:p>
     <w:p>
       <w:pPr>
-        <w:pStyle w:val="ListParagraph"/>
+        <w:pStyle w:val="Prrafodelista"/>
         <w:numPr>
           <w:ilvl w:val="0"/>
           <w:numId w:val="1"/>
@@ -279,7 +279,7 @@
     </w:p>
     <w:p>
       <w:pPr>
-        <w:pStyle w:val="ListParagraph"/>
+        <w:pStyle w:val="Prrafodelista"/>
         <w:numPr>
           <w:ilvl w:val="0"/>
           <w:numId w:val="1"/>
@@ -337,7 +337,7 @@
     </w:p>
     <w:p>
       <w:pPr>
-        <w:pStyle w:val="ListParagraph"/>
+        <w:pStyle w:val="Prrafodelista"/>
         <w:numPr>
           <w:ilvl w:val="0"/>
           <w:numId w:val="1"/>
@@ -410,7 +410,7 @@
     </w:p>
     <w:p>
       <w:pPr>
-        <w:pStyle w:val="ListParagraph"/>
+        <w:pStyle w:val="Prrafodelista"/>
         <w:numPr>
           <w:ilvl w:val="0"/>
           <w:numId w:val="1"/>
@@ -485,7 +485,7 @@
     </w:p>
     <w:p>
       <w:pPr>
-        <w:pStyle w:val="ListParagraph"/>
+        <w:pStyle w:val="Prrafodelista"/>
         <w:numPr>
           <w:ilvl w:val="0"/>
           <w:numId w:val="1"/>
@@ -544,7 +544,7 @@
     </w:p>
     <w:p>
       <w:pPr>
-        <w:pStyle w:val="ListParagraph"/>
+        <w:pStyle w:val="Prrafodelista"/>
         <w:numPr>
           <w:ilvl w:val="0"/>
           <w:numId w:val="1"/>
@@ -586,7 +586,7 @@
     </w:p>
     <w:p>
       <w:pPr>
-        <w:pStyle w:val="ListParagraph"/>
+        <w:pStyle w:val="Prrafodelista"/>
         <w:numPr>
           <w:ilvl w:val="0"/>
           <w:numId w:val="1"/>
@@ -630,7 +630,7 @@
     </w:p>
     <w:p>
       <w:pPr>
-        <w:pStyle w:val="ListParagraph"/>
+        <w:pStyle w:val="Prrafodelista"/>
         <w:numPr>
           <w:ilvl w:val="0"/>
           <w:numId w:val="1"/>
@@ -679,7 +679,7 @@
     </w:p>
     <w:p>
       <w:pPr>
-        <w:pStyle w:val="ListParagraph"/>
+        <w:pStyle w:val="Prrafodelista"/>
         <w:numPr>
           <w:ilvl w:val="0"/>
           <w:numId w:val="1"/>
@@ -721,7 +721,7 @@
     </w:p>
     <w:p>
       <w:pPr>
-        <w:pStyle w:val="ListParagraph"/>
+        <w:pStyle w:val="Prrafodelista"/>
         <w:numPr>
           <w:ilvl w:val="0"/>
           <w:numId w:val="1"/>
@@ -771,7 +771,7 @@
     </w:p>
     <w:p>
       <w:pPr>
-        <w:pStyle w:val="ListParagraph"/>
+        <w:pStyle w:val="Prrafodelista"/>
         <w:numPr>
           <w:ilvl w:val="0"/>
           <w:numId w:val="1"/>
@@ -895,7 +895,7 @@
     </w:p>
     <w:p>
       <w:pPr>
-        <w:pStyle w:val="ListParagraph"/>
+        <w:pStyle w:val="Prrafodelista"/>
         <w:numPr>
           <w:ilvl w:val="0"/>
           <w:numId w:val="1"/>
@@ -967,7 +967,7 @@
     </w:p>
     <w:p>
       <w:pPr>
-        <w:pStyle w:val="ListParagraph"/>
+        <w:pStyle w:val="Prrafodelista"/>
         <w:numPr>
           <w:ilvl w:val="0"/>
           <w:numId w:val="1"/>
@@ -1011,7 +1011,7 @@
     </w:p>
     <w:p>
       <w:pPr>
-        <w:pStyle w:val="ListParagraph"/>
+        <w:pStyle w:val="Prrafodelista"/>
         <w:numPr>
           <w:ilvl w:val="0"/>
           <w:numId w:val="1"/>
@@ -1066,7 +1066,7 @@
     </w:p>
     <w:p>
       <w:pPr>
-        <w:pStyle w:val="ListParagraph"/>
+        <w:pStyle w:val="Prrafodelista"/>
         <w:numPr>
           <w:ilvl w:val="0"/>
           <w:numId w:val="1"/>
@@ -1102,7 +1102,7 @@
     </w:p>
     <w:p>
       <w:pPr>
-        <w:pStyle w:val="ListParagraph"/>
+        <w:pStyle w:val="Prrafodelista"/>
         <w:numPr>
           <w:ilvl w:val="0"/>
           <w:numId w:val="1"/>
@@ -1150,7 +1150,7 @@
     </w:p>
     <w:p>
       <w:pPr>
-        <w:pStyle w:val="ListParagraph"/>
+        <w:pStyle w:val="Prrafodelista"/>
         <w:numPr>
           <w:ilvl w:val="0"/>
           <w:numId w:val="1"/>
@@ -1228,7 +1228,7 @@
     </w:p>
     <w:p>
       <w:pPr>
-        <w:pStyle w:val="ListParagraph"/>
+        <w:pStyle w:val="Prrafodelista"/>
         <w:numPr>
           <w:ilvl w:val="0"/>
           <w:numId w:val="1"/>
@@ -1300,7 +1300,7 @@
     </w:p>
     <w:p>
       <w:pPr>
-        <w:pStyle w:val="ListParagraph"/>
+        <w:pStyle w:val="Prrafodelista"/>
         <w:numPr>
           <w:ilvl w:val="0"/>
           <w:numId w:val="1"/>
@@ -1357,7 +1357,7 @@
     </w:p>
     <w:p>
       <w:pPr>
-        <w:pStyle w:val="ListParagraph"/>
+        <w:pStyle w:val="Prrafodelista"/>
         <w:numPr>
           <w:ilvl w:val="0"/>
           <w:numId w:val="1"/>
@@ -1416,7 +1416,7 @@
     </w:p>
     <w:p>
       <w:pPr>
-        <w:pStyle w:val="ListParagraph"/>
+        <w:pStyle w:val="Prrafodelista"/>
         <w:numPr>
           <w:ilvl w:val="0"/>
           <w:numId w:val="1"/>
@@ -1480,7 +1480,7 @@
     </w:p>
     <w:p>
       <w:pPr>
-        <w:pStyle w:val="ListParagraph"/>
+        <w:pStyle w:val="Prrafodelista"/>
         <w:numPr>
           <w:ilvl w:val="0"/>
           <w:numId w:val="1"/>
@@ -1569,7 +1569,7 @@
     </w:p>
     <w:p>
       <w:pPr>
-        <w:pStyle w:val="ListParagraph"/>
+        <w:pStyle w:val="Prrafodelista"/>
         <w:numPr>
           <w:ilvl w:val="0"/>
           <w:numId w:val="1"/>
@@ -1611,7 +1611,7 @@
     </w:p>
     <w:p>
       <w:pPr>
-        <w:pStyle w:val="ListParagraph"/>
+        <w:pStyle w:val="Prrafodelista"/>
         <w:numPr>
           <w:ilvl w:val="0"/>
           <w:numId w:val="1"/>
@@ -1670,7 +1670,7 @@
     </w:p>
     <w:p>
       <w:pPr>
-        <w:pStyle w:val="ListParagraph"/>
+        <w:pStyle w:val="Prrafodelista"/>
         <w:numPr>
           <w:ilvl w:val="0"/>
           <w:numId w:val="1"/>
@@ -1764,7 +1764,7 @@
     </w:p>
     <w:tbl>
       <w:tblPr>
-        <w:tblStyle w:val="TableGrid"/>
+        <w:tblStyle w:val="Tablaconcuadrcula"/>
         <w:tblW w:w="0" w:type="auto"/>
         <w:jc w:val="right"/>
         <w:tblLook w:val="04A0" w:firstRow="1" w:lastRow="0" w:firstColumn="1" w:lastColumn="0" w:noHBand="0" w:noVBand="1"/>
@@ -2076,7 +2076,7 @@
             <w:hyperlink r:id="rId35" w:history="1">
               <w:r>
                 <w:rPr>
-                  <w:rStyle w:val="Hyperlink"/>
+                  <w:rStyle w:val="Hipervnculo"/>
                   <w:rFonts w:cstheme="minorHAnsi"/>
                   <w:sz w:val="24"/>
                   <w:szCs w:val="24"/>
@@ -2205,7 +2205,7 @@
             <w:hyperlink r:id="rId36" w:history="1">
               <w:r>
                 <w:rPr>
-                  <w:rStyle w:val="Hyperlink"/>
+                  <w:rStyle w:val="Hipervnculo"/>
                   <w:rFonts w:cstheme="minorHAnsi"/>
                   <w:sz w:val="24"/>
                   <w:szCs w:val="24"/>
@@ -2373,7 +2373,7 @@
             <w:hyperlink r:id="rId38" w:history="1">
               <w:r>
                 <w:rPr>
-                  <w:rStyle w:val="Hyperlink"/>
+                  <w:rStyle w:val="Hipervnculo"/>
                   <w:rFonts w:cstheme="minorHAnsi"/>
                   <w:sz w:val="24"/>
                   <w:szCs w:val="24"/>
@@ -2513,7 +2513,7 @@
               </w:r>
               <w:r>
                 <w:rPr>
-                  <w:rStyle w:val="Hyperlink"/>
+                  <w:rStyle w:val="Hipervnculo"/>
                   <w:rFonts w:cstheme="minorHAnsi"/>
                   <w:color w:val="336E87"/>
                   <w:sz w:val="24"/>
@@ -2663,7 +2663,7 @@
               </w:r>
               <w:r>
                 <w:rPr>
-                  <w:rStyle w:val="Hyperlink"/>
+                  <w:rStyle w:val="Hipervnculo"/>
                   <w:rFonts w:cstheme="minorHAnsi"/>
                   <w:color w:val="336E87"/>
                   <w:sz w:val="24"/>
@@ -2801,7 +2801,7 @@
             <w:hyperlink r:id="rId42" w:history="1">
               <w:r>
                 <w:rPr>
-                  <w:rStyle w:val="Hyperlink"/>
+                  <w:rStyle w:val="Hipervnculo"/>
                   <w:rFonts w:cstheme="minorHAnsi"/>
                   <w:sz w:val="24"/>
                   <w:szCs w:val="24"/>
@@ -3033,8 +3033,6 @@
                 <w:br/>
               </w:r>
             </w:hyperlink>
-            <w:bookmarkStart w:id="0" w:name="_GoBack"/>
-            <w:bookmarkEnd w:id="0"/>
           </w:p>
           <w:p>
             <w:pPr>
@@ -3556,7 +3554,7 @@
     </w:p>
     <w:tbl>
       <w:tblPr>
-        <w:tblStyle w:val="TableGrid"/>
+        <w:tblStyle w:val="Tablaconcuadrcula"/>
         <w:tblW w:w="9169" w:type="dxa"/>
         <w:tblBorders>
           <w:insideH w:val="none" w:sz="0" w:space="0" w:color="auto"/>
@@ -3981,7 +3979,6 @@
                 <w:rFonts w:cstheme="minorHAnsi"/>
                 <w:sz w:val="24"/>
                 <w:szCs w:val="24"/>
-                <w:lang w:val="es-ES"/>
               </w:rPr>
             </w:pPr>
           </w:p>
@@ -4282,6 +4279,7 @@
               <w:rPr>
                 <w:sz w:val="24"/>
                 <w:szCs w:val="24"/>
+                <w:lang w:val="es-ES"/>
               </w:rPr>
             </w:pPr>
           </w:p>
@@ -4298,6 +4296,7 @@
                 <w:rFonts w:cstheme="minorHAnsi"/>
                 <w:sz w:val="24"/>
                 <w:szCs w:val="24"/>
+                <w:lang w:val="es-ES"/>
               </w:rPr>
             </w:pPr>
           </w:p>
@@ -4654,34 +4653,126 @@
         <w:rPr>
           <w:sz w:val="28"/>
           <w:szCs w:val="24"/>
-          <w:lang w:val="es-ES"/>
-        </w:rPr>
-      </w:pPr>
-      <w:r>
-        <w:rPr>
-          <w:sz w:val="28"/>
-          <w:szCs w:val="24"/>
-          <w:lang w:val="es-ES"/>
-        </w:rPr>
-        <w:t xml:space="preserve">Josep </w:t>
-      </w:r>
+        </w:rPr>
+      </w:pPr>
       <w:proofErr w:type="spellStart"/>
       <w:r>
         <w:rPr>
           <w:sz w:val="28"/>
           <w:szCs w:val="24"/>
-          <w:lang w:val="es-ES"/>
-        </w:rPr>
-        <w:t>Maria</w:t>
+        </w:rPr>
+        <w:t>Josep</w:t>
       </w:r>
       <w:proofErr w:type="spellEnd"/>
       <w:r>
         <w:rPr>
           <w:sz w:val="28"/>
           <w:szCs w:val="24"/>
-          <w:lang w:val="es-ES"/>
-        </w:rPr>
-        <w:t xml:space="preserve">: </w:t>
+        </w:rPr>
+        <w:t xml:space="preserve"> Maria: </w:t>
+      </w:r>
+      <w:r>
+        <w:rPr>
+          <w:sz w:val="28"/>
+          <w:szCs w:val="24"/>
+        </w:rPr>
+        <w:t xml:space="preserve">GISAT, </w:t>
+      </w:r>
+      <w:proofErr w:type="spellStart"/>
+      <w:r>
+        <w:rPr>
+          <w:sz w:val="28"/>
+          <w:szCs w:val="24"/>
+        </w:rPr>
+        <w:t>Insar</w:t>
+      </w:r>
+      <w:proofErr w:type="spellEnd"/>
+      <w:r>
+        <w:rPr>
+          <w:sz w:val="28"/>
+          <w:szCs w:val="24"/>
+        </w:rPr>
+        <w:t xml:space="preserve">. </w:t>
+      </w:r>
+      <w:proofErr w:type="spellStart"/>
+      <w:r>
+        <w:rPr>
+          <w:sz w:val="28"/>
+          <w:szCs w:val="24"/>
+        </w:rPr>
+        <w:t>Sk</w:t>
+      </w:r>
+      <w:proofErr w:type="spellEnd"/>
+      <w:r>
+        <w:rPr>
+          <w:sz w:val="28"/>
+          <w:szCs w:val="24"/>
+        </w:rPr>
+        <w:t xml:space="preserve"> </w:t>
+      </w:r>
+      <w:proofErr w:type="spellStart"/>
+      <w:r>
+        <w:rPr>
+          <w:sz w:val="28"/>
+          <w:szCs w:val="24"/>
+        </w:rPr>
+        <w:t>s.r.o</w:t>
+      </w:r>
+      <w:proofErr w:type="spellEnd"/>
+      <w:r>
+        <w:rPr>
+          <w:sz w:val="28"/>
+          <w:szCs w:val="24"/>
+        </w:rPr>
+        <w:t xml:space="preserve">, </w:t>
+      </w:r>
+      <w:r>
+        <w:rPr>
+          <w:sz w:val="28"/>
+          <w:szCs w:val="24"/>
+        </w:rPr>
+        <w:t xml:space="preserve">Flyby </w:t>
+      </w:r>
+      <w:proofErr w:type="spellStart"/>
+      <w:r>
+        <w:rPr>
+          <w:sz w:val="28"/>
+          <w:szCs w:val="24"/>
+        </w:rPr>
+        <w:t>s.r.k</w:t>
+      </w:r>
+      <w:proofErr w:type="spellEnd"/>
+      <w:r>
+        <w:rPr>
+          <w:sz w:val="28"/>
+          <w:szCs w:val="24"/>
+        </w:rPr>
+        <w:t xml:space="preserve">, </w:t>
+      </w:r>
+      <w:proofErr w:type="spellStart"/>
+      <w:r>
+        <w:rPr>
+          <w:sz w:val="28"/>
+          <w:szCs w:val="24"/>
+        </w:rPr>
+        <w:t>Deimos</w:t>
+      </w:r>
+      <w:proofErr w:type="spellEnd"/>
+      <w:r>
+        <w:rPr>
+          <w:sz w:val="28"/>
+          <w:szCs w:val="24"/>
+        </w:rPr>
+        <w:t xml:space="preserve"> Space S.L.U</w:t>
+      </w:r>
+      <w:bookmarkStart w:id="0" w:name="_GoBack"/>
+      <w:bookmarkEnd w:id="0"/>
+      <w:r>
+        <w:rPr>
+          <w:sz w:val="28"/>
+          <w:szCs w:val="24"/>
+        </w:rPr>
+        <w:t xml:space="preserve"> </w:t>
       </w:r>
     </w:p>
     <w:p>
@@ -5042,12 +5133,13 @@
     <w:name w:val="Normal"/>
     <w:qFormat/>
   </w:style>
-  <w:style w:type="character" w:default="1" w:styleId="DefaultParagraphFont">
+  <w:style w:type="character" w:default="1" w:styleId="Fuentedeprrafopredeter">
     <w:name w:val="Default Paragraph Font"/>
     <w:uiPriority w:val="1"/>
+    <w:semiHidden/>
     <w:unhideWhenUsed/>
   </w:style>
-  <w:style w:type="table" w:default="1" w:styleId="TableNormal">
+  <w:style w:type="table" w:default="1" w:styleId="Tablanormal">
     <w:name w:val="Normal Table"/>
     <w:uiPriority w:val="99"/>
     <w:semiHidden/>
@@ -5062,13 +5154,13 @@
       </w:tblCellMar>
     </w:tblPr>
   </w:style>
-  <w:style w:type="numbering" w:default="1" w:styleId="NoList">
+  <w:style w:type="numbering" w:default="1" w:styleId="Sinlista">
     <w:name w:val="No List"/>
     <w:uiPriority w:val="99"/>
     <w:semiHidden/>
     <w:unhideWhenUsed/>
   </w:style>
-  <w:style w:type="paragraph" w:styleId="ListParagraph">
+  <w:style w:type="paragraph" w:styleId="Prrafodelista">
     <w:name w:val="List Paragraph"/>
     <w:basedOn w:val="Normal"/>
     <w:uiPriority w:val="34"/>
@@ -5079,9 +5171,9 @@
       <w:contextualSpacing/>
     </w:pPr>
   </w:style>
-  <w:style w:type="character" w:styleId="Hyperlink">
+  <w:style w:type="character" w:styleId="Hipervnculo">
     <w:name w:val="Hyperlink"/>
-    <w:basedOn w:val="DefaultParagraphFont"/>
+    <w:basedOn w:val="Fuentedeprrafopredeter"/>
     <w:uiPriority w:val="99"/>
     <w:unhideWhenUsed/>
     <w:rsid w:val="00CF003D"/>
@@ -5090,15 +5182,16 @@
       <w:u w:val="single"/>
     </w:rPr>
   </w:style>
-  <w:style w:type="table" w:styleId="TableGrid">
+  <w:style w:type="table" w:styleId="Tablaconcuadrcula">
     <w:name w:val="Table Grid"/>
-    <w:basedOn w:val="TableNormal"/>
+    <w:basedOn w:val="Tablanormal"/>
     <w:uiPriority w:val="39"/>
     <w:rsid w:val="00F30B53"/>
     <w:pPr>
       <w:spacing w:after="0" w:line="240" w:lineRule="auto"/>
     </w:pPr>
     <w:tblPr>
+      <w:tblInd w:w="0" w:type="dxa"/>
       <w:tblBorders>
         <w:top w:val="single" w:sz="4" w:space="0" w:color="auto"/>
         <w:left w:val="single" w:sz="4" w:space="0" w:color="auto"/>
@@ -5107,6 +5200,12 @@
         <w:insideH w:val="single" w:sz="4" w:space="0" w:color="auto"/>
         <w:insideV w:val="single" w:sz="4" w:space="0" w:color="auto"/>
       </w:tblBorders>
+      <w:tblCellMar>
+        <w:top w:w="0" w:type="dxa"/>
+        <w:left w:w="108" w:type="dxa"/>
+        <w:bottom w:w="0" w:type="dxa"/>
+        <w:right w:w="108" w:type="dxa"/>
+      </w:tblCellMar>
     </w:tblPr>
   </w:style>
 </w:styles>
@@ -5272,12 +5371,13 @@
     <w:name w:val="Normal"/>
     <w:qFormat/>
   </w:style>
-  <w:style w:type="character" w:default="1" w:styleId="DefaultParagraphFont">
+  <w:style w:type="character" w:default="1" w:styleId="Fuentedeprrafopredeter">
     <w:name w:val="Default Paragraph Font"/>
     <w:uiPriority w:val="1"/>
+    <w:semiHidden/>
     <w:unhideWhenUsed/>
   </w:style>
-  <w:style w:type="table" w:default="1" w:styleId="TableNormal">
+  <w:style w:type="table" w:default="1" w:styleId="Tablanormal">
     <w:name w:val="Normal Table"/>
     <w:uiPriority w:val="99"/>
     <w:semiHidden/>
@@ -5292,13 +5392,13 @@
       </w:tblCellMar>
     </w:tblPr>
   </w:style>
-  <w:style w:type="numbering" w:default="1" w:styleId="NoList">
+  <w:style w:type="numbering" w:default="1" w:styleId="Sinlista">
     <w:name w:val="No List"/>
     <w:uiPriority w:val="99"/>
     <w:semiHidden/>
     <w:unhideWhenUsed/>
   </w:style>
-  <w:style w:type="paragraph" w:styleId="ListParagraph">
+  <w:style w:type="paragraph" w:styleId="Prrafodelista">
     <w:name w:val="List Paragraph"/>
     <w:basedOn w:val="Normal"/>
     <w:uiPriority w:val="34"/>
@@ -5309,9 +5409,9 @@
       <w:contextualSpacing/>
     </w:pPr>
   </w:style>
-  <w:style w:type="character" w:styleId="Hyperlink">
+  <w:style w:type="character" w:styleId="Hipervnculo">
     <w:name w:val="Hyperlink"/>
-    <w:basedOn w:val="DefaultParagraphFont"/>
+    <w:basedOn w:val="Fuentedeprrafopredeter"/>
     <w:uiPriority w:val="99"/>
     <w:unhideWhenUsed/>
     <w:rsid w:val="00CF003D"/>
@@ -5320,15 +5420,16 @@
       <w:u w:val="single"/>
     </w:rPr>
   </w:style>
-  <w:style w:type="table" w:styleId="TableGrid">
+  <w:style w:type="table" w:styleId="Tablaconcuadrcula">
     <w:name w:val="Table Grid"/>
-    <w:basedOn w:val="TableNormal"/>
+    <w:basedOn w:val="Tablanormal"/>
     <w:uiPriority w:val="39"/>
     <w:rsid w:val="00F30B53"/>
     <w:pPr>
       <w:spacing w:after="0" w:line="240" w:lineRule="auto"/>
     </w:pPr>
     <w:tblPr>
+      <w:tblInd w:w="0" w:type="dxa"/>
       <w:tblBorders>
         <w:top w:val="single" w:sz="4" w:space="0" w:color="auto"/>
         <w:left w:val="single" w:sz="4" w:space="0" w:color="auto"/>
@@ -5337,6 +5438,12 @@
         <w:insideH w:val="single" w:sz="4" w:space="0" w:color="auto"/>
         <w:insideV w:val="single" w:sz="4" w:space="0" w:color="auto"/>
       </w:tblBorders>
+      <w:tblCellMar>
+        <w:top w:w="0" w:type="dxa"/>
+        <w:left w:w="108" w:type="dxa"/>
+        <w:bottom w:w="0" w:type="dxa"/>
+        <w:right w:w="108" w:type="dxa"/>
+      </w:tblCellMar>
     </w:tblPr>
   </w:style>
 </w:styles>
@@ -5385,7 +5492,7 @@
     </a:clrScheme>
     <a:fontScheme name="Office">
       <a:majorFont>
-        <a:latin typeface="Calibri Light" panose="020F0302020204030204"/>
+        <a:latin typeface="Calibri Light"/>
         <a:ea typeface=""/>
         <a:cs typeface=""/>
         <a:font script="Jpan" typeface="ＭＳ ゴシック"/>
@@ -5420,7 +5527,7 @@
         <a:font script="Geor" typeface="Sylfaen"/>
       </a:majorFont>
       <a:minorFont>
-        <a:latin typeface="Calibri" panose="020F0502020204030204"/>
+        <a:latin typeface="Calibri"/>
         <a:ea typeface=""/>
         <a:cs typeface=""/>
         <a:font script="Jpan" typeface="ＭＳ 明朝"/>
@@ -5597,7 +5704,7 @@
   <a:extraClrSchemeLst/>
   <a:extLst>
     <a:ext uri="{05A4C25C-085E-4340-85A3-A5531E510DB2}">
-      <thm15:themeFamily xmlns:thm15="http://schemas.microsoft.com/office/thememl/2012/main" xmlns="" name="Office Theme" id="{62F939B6-93AF-4DB8-9C6B-D6C7DFDC589F}" vid="{4A3C46E8-61CC-4603-A589-7422A47A8E4A}"/>
+      <thm15:themeFamily xmlns="" xmlns:thm15="http://schemas.microsoft.com/office/thememl/2012/main" name="Office Theme" id="{62F939B6-93AF-4DB8-9C6B-D6C7DFDC589F}" vid="{4A3C46E8-61CC-4603-A589-7422A47A8E4A}"/>
     </a:ext>
   </a:extLst>
 </a:theme>

</xml_diff>

<commit_message>
Stakeholders Laura. GO MAGENTA!
</commit_message>
<xml_diff>
--- a/Deliverable 1/Magenta team work/Possible stakeholders.docx
+++ b/Deliverable 1/Magenta team work/Possible stakeholders.docx
@@ -1397,7 +1397,15 @@
         <w:rPr>
           <w:sz w:val="28"/>
         </w:rPr>
-        <w:t xml:space="preserve"> Slovakia. Focus on the deformation monitoring via satellite radar interferometry. Deformation monitoring of structures and infrastructures (building, industrial zones, cultural heritage, etc.), urban areas, etc. Focus on: Development of autonomous procedures designed to detect potential deformation threats facilitating the interpretation of higher-order products such as ground deformation maps. </w:t>
+        <w:t xml:space="preserve"> Slovakia. Focus on the deformation monitorin</w:t>
+      </w:r>
+      <w:bookmarkStart w:id="0" w:name="_GoBack"/>
+      <w:bookmarkEnd w:id="0"/>
+      <w:r>
+        <w:rPr>
+          <w:sz w:val="28"/>
+        </w:rPr>
+        <w:t xml:space="preserve">g via satellite radar interferometry. Deformation monitoring of structures and infrastructures (building, industrial zones, cultural heritage, etc.), urban areas, etc. Focus on: Development of autonomous procedures designed to detect potential deformation threats facilitating the interpretation of higher-order products such as ground deformation maps. </w:t>
       </w:r>
       <w:hyperlink r:id="rId28" w:history="1">
         <w:r>
@@ -4647,34 +4655,154 @@
         </w:rPr>
         <w:t xml:space="preserve"> </w:t>
       </w:r>
+      <w:proofErr w:type="spellStart"/>
+      <w:r>
+        <w:rPr>
+          <w:sz w:val="28"/>
+          <w:szCs w:val="24"/>
+          <w:lang w:val="es-ES"/>
+        </w:rPr>
+        <w:t>Insar</w:t>
+      </w:r>
+      <w:proofErr w:type="spellEnd"/>
+      <w:r>
+        <w:rPr>
+          <w:sz w:val="28"/>
+          <w:szCs w:val="24"/>
+          <w:lang w:val="es-ES"/>
+        </w:rPr>
+        <w:t xml:space="preserve"> .</w:t>
+      </w:r>
+      <w:proofErr w:type="spellStart"/>
+      <w:r>
+        <w:rPr>
+          <w:sz w:val="28"/>
+          <w:szCs w:val="24"/>
+          <w:lang w:val="es-ES"/>
+        </w:rPr>
+        <w:t>sk</w:t>
+      </w:r>
+      <w:proofErr w:type="spellEnd"/>
+      <w:r>
+        <w:rPr>
+          <w:sz w:val="28"/>
+          <w:szCs w:val="24"/>
+          <w:lang w:val="es-ES"/>
+        </w:rPr>
+        <w:t xml:space="preserve"> </w:t>
+      </w:r>
+      <w:proofErr w:type="spellStart"/>
+      <w:r>
+        <w:rPr>
+          <w:sz w:val="28"/>
+          <w:szCs w:val="24"/>
+          <w:lang w:val="es-ES"/>
+        </w:rPr>
+        <w:t>s.r.o</w:t>
+      </w:r>
+      <w:proofErr w:type="spellEnd"/>
+      <w:r>
+        <w:rPr>
+          <w:sz w:val="28"/>
+          <w:szCs w:val="24"/>
+          <w:lang w:val="es-ES"/>
+        </w:rPr>
+        <w:t xml:space="preserve">., </w:t>
+      </w:r>
+      <w:proofErr w:type="spellStart"/>
+      <w:r>
+        <w:rPr>
+          <w:sz w:val="28"/>
+          <w:szCs w:val="24"/>
+          <w:lang w:val="es-ES"/>
+        </w:rPr>
+        <w:t>Flyby</w:t>
+      </w:r>
+      <w:proofErr w:type="spellEnd"/>
+      <w:r>
+        <w:rPr>
+          <w:sz w:val="28"/>
+          <w:szCs w:val="24"/>
+          <w:lang w:val="es-ES"/>
+        </w:rPr>
+        <w:t xml:space="preserve"> </w:t>
+      </w:r>
+      <w:proofErr w:type="spellStart"/>
+      <w:r>
+        <w:rPr>
+          <w:sz w:val="28"/>
+          <w:szCs w:val="24"/>
+          <w:lang w:val="es-ES"/>
+        </w:rPr>
+        <w:t>s.r.k</w:t>
+      </w:r>
+      <w:proofErr w:type="spellEnd"/>
+      <w:r>
+        <w:rPr>
+          <w:sz w:val="28"/>
+          <w:szCs w:val="24"/>
+          <w:lang w:val="es-ES"/>
+        </w:rPr>
+        <w:t xml:space="preserve">., GISAT </w:t>
+      </w:r>
+      <w:proofErr w:type="spellStart"/>
+      <w:r>
+        <w:rPr>
+          <w:sz w:val="28"/>
+          <w:szCs w:val="24"/>
+          <w:lang w:val="es-ES"/>
+        </w:rPr>
+        <w:t>s.r.o</w:t>
+      </w:r>
+      <w:proofErr w:type="spellEnd"/>
+      <w:r>
+        <w:rPr>
+          <w:sz w:val="28"/>
+          <w:szCs w:val="24"/>
+          <w:lang w:val="es-ES"/>
+        </w:rPr>
+        <w:t xml:space="preserve">., </w:t>
+      </w:r>
     </w:p>
     <w:p>
       <w:pPr>
         <w:rPr>
           <w:sz w:val="28"/>
           <w:szCs w:val="24"/>
-        </w:rPr>
-      </w:pPr>
+          <w:lang w:val="es-ES"/>
+        </w:rPr>
+      </w:pPr>
+      <w:r>
+        <w:rPr>
+          <w:sz w:val="28"/>
+          <w:szCs w:val="24"/>
+          <w:lang w:val="es-ES"/>
+        </w:rPr>
+        <w:t xml:space="preserve">Josep </w:t>
+      </w:r>
       <w:proofErr w:type="spellStart"/>
       <w:r>
         <w:rPr>
           <w:sz w:val="28"/>
           <w:szCs w:val="24"/>
-        </w:rPr>
-        <w:t>Josep</w:t>
+          <w:lang w:val="es-ES"/>
+        </w:rPr>
+        <w:t>Maria</w:t>
       </w:r>
       <w:proofErr w:type="spellEnd"/>
       <w:r>
         <w:rPr>
           <w:sz w:val="28"/>
           <w:szCs w:val="24"/>
-        </w:rPr>
-        <w:t xml:space="preserve"> Maria: </w:t>
-      </w:r>
-      <w:r>
-        <w:rPr>
-          <w:sz w:val="28"/>
-          <w:szCs w:val="24"/>
+          <w:lang w:val="es-ES"/>
+        </w:rPr>
+        <w:t xml:space="preserve">: </w:t>
+      </w:r>
+      <w:r>
+        <w:rPr>
+          <w:sz w:val="28"/>
+          <w:szCs w:val="24"/>
+          <w:lang w:val="es-ES"/>
         </w:rPr>
         <w:t xml:space="preserve">GISAT, </w:t>
       </w:r>
@@ -4683,6 +4811,7 @@
         <w:rPr>
           <w:sz w:val="28"/>
           <w:szCs w:val="24"/>
+          <w:lang w:val="es-ES"/>
         </w:rPr>
         <w:t>Insar</w:t>
       </w:r>
@@ -4691,6 +4820,7 @@
         <w:rPr>
           <w:sz w:val="28"/>
           <w:szCs w:val="24"/>
+          <w:lang w:val="es-ES"/>
         </w:rPr>
         <w:t xml:space="preserve">. </w:t>
       </w:r>
@@ -4699,6 +4829,7 @@
         <w:rPr>
           <w:sz w:val="28"/>
           <w:szCs w:val="24"/>
+          <w:lang w:val="es-ES"/>
         </w:rPr>
         <w:t>Sk</w:t>
       </w:r>
@@ -4707,6 +4838,7 @@
         <w:rPr>
           <w:sz w:val="28"/>
           <w:szCs w:val="24"/>
+          <w:lang w:val="es-ES"/>
         </w:rPr>
         <w:t xml:space="preserve"> </w:t>
       </w:r>
@@ -4715,6 +4847,7 @@
         <w:rPr>
           <w:sz w:val="28"/>
           <w:szCs w:val="24"/>
+          <w:lang w:val="es-ES"/>
         </w:rPr>
         <w:t>s.r.o</w:t>
       </w:r>
@@ -4723,21 +4856,34 @@
         <w:rPr>
           <w:sz w:val="28"/>
           <w:szCs w:val="24"/>
+          <w:lang w:val="es-ES"/>
         </w:rPr>
         <w:t xml:space="preserve">, </w:t>
       </w:r>
-      <w:r>
-        <w:rPr>
-          <w:sz w:val="28"/>
-          <w:szCs w:val="24"/>
-        </w:rPr>
-        <w:t xml:space="preserve">Flyby </w:t>
-      </w:r>
       <w:proofErr w:type="spellStart"/>
       <w:r>
         <w:rPr>
           <w:sz w:val="28"/>
           <w:szCs w:val="24"/>
+          <w:lang w:val="es-ES"/>
+        </w:rPr>
+        <w:t>Flyby</w:t>
+      </w:r>
+      <w:proofErr w:type="spellEnd"/>
+      <w:r>
+        <w:rPr>
+          <w:sz w:val="28"/>
+          <w:szCs w:val="24"/>
+          <w:lang w:val="es-ES"/>
+        </w:rPr>
+        <w:t xml:space="preserve"> </w:t>
+      </w:r>
+      <w:proofErr w:type="spellStart"/>
+      <w:r>
+        <w:rPr>
+          <w:sz w:val="28"/>
+          <w:szCs w:val="24"/>
+          <w:lang w:val="es-ES"/>
         </w:rPr>
         <w:t>s.r.k</w:t>
       </w:r>
@@ -4746,31 +4892,7 @@
         <w:rPr>
           <w:sz w:val="28"/>
           <w:szCs w:val="24"/>
-        </w:rPr>
-        <w:t xml:space="preserve">, </w:t>
-      </w:r>
-      <w:proofErr w:type="spellStart"/>
-      <w:r>
-        <w:rPr>
-          <w:sz w:val="28"/>
-          <w:szCs w:val="24"/>
-        </w:rPr>
-        <w:t>Deimos</w:t>
-      </w:r>
-      <w:proofErr w:type="spellEnd"/>
-      <w:r>
-        <w:rPr>
-          <w:sz w:val="28"/>
-          <w:szCs w:val="24"/>
-        </w:rPr>
-        <w:t xml:space="preserve"> Space S.L.U</w:t>
-      </w:r>
-      <w:bookmarkStart w:id="0" w:name="_GoBack"/>
-      <w:bookmarkEnd w:id="0"/>
-      <w:r>
-        <w:rPr>
-          <w:sz w:val="28"/>
-          <w:szCs w:val="24"/>
+          <w:lang w:val="es-ES"/>
         </w:rPr>
         <w:t xml:space="preserve"> </w:t>
       </w:r>
@@ -5704,7 +5826,7 @@
   <a:extraClrSchemeLst/>
   <a:extLst>
     <a:ext uri="{05A4C25C-085E-4340-85A3-A5531E510DB2}">
-      <thm15:themeFamily xmlns="" xmlns:thm15="http://schemas.microsoft.com/office/thememl/2012/main" name="Office Theme" id="{62F939B6-93AF-4DB8-9C6B-D6C7DFDC589F}" vid="{4A3C46E8-61CC-4603-A589-7422A47A8E4A}"/>
+      <thm15:themeFamily xmlns:thm15="http://schemas.microsoft.com/office/thememl/2012/main" xmlns="" name="Office Theme" id="{62F939B6-93AF-4DB8-9C6B-D6C7DFDC589F}" vid="{4A3C46E8-61CC-4603-A589-7422A47A8E4A}"/>
     </a:ext>
   </a:extLst>
 </a:theme>

</xml_diff>